<commit_message>
I've solved the time thingui for jackdaws and hoppers
</commit_message>
<xml_diff>
--- a/Trans_anal/summary results.docx
+++ b/Trans_anal/summary results.docx
@@ -324,12 +324,7 @@
         <w:sym w:font="Wingdings" w:char="F0E0"/>
       </w:r>
       <w:r>
-        <w:t xml:space="preserve"> compare with and without i</w:t>
-      </w:r>
-      <w:bookmarkStart w:id="0" w:name="_GoBack"/>
-      <w:bookmarkEnd w:id="0"/>
-      <w:r>
-        <w:t xml:space="preserve">nteraction (with tower) </w:t>
+        <w:t xml:space="preserve"> compare with and without interaction (with tower) </w:t>
       </w:r>
       <w:r>
         <w:sym w:font="Wingdings" w:char="F0E0"/>
@@ -603,7 +598,7 @@
         </w:rPr>
         <w:t xml:space="preserve">. </w:t>
       </w:r>
-      <w:commentRangeStart w:id="1"/>
+      <w:commentRangeStart w:id="0"/>
       <w:r>
         <w:rPr>
           <w:bCs/>
@@ -627,7 +622,7 @@
         </w:rPr>
         <w:t xml:space="preserve"> when parents are larger (big cars, big houses effect). </w:t>
       </w:r>
-      <w:commentRangeEnd w:id="1"/>
+      <w:commentRangeEnd w:id="0"/>
       <w:r>
         <w:rPr>
           <w:rStyle w:val="Refdecomentario"/>
@@ -635,7 +630,7 @@
           <w:szCs w:val="22"/>
           <w:highlight w:val="yellow"/>
         </w:rPr>
-        <w:commentReference w:id="1"/>
+        <w:commentReference w:id="0"/>
       </w:r>
       <w:r>
         <w:rPr>
@@ -769,10 +764,423 @@
       <w:r>
         <w:t xml:space="preserve"> during periods c and d</w:t>
       </w:r>
-      <w:r>
-        <w:t xml:space="preserve"> (</w:t>
-      </w:r>
-    </w:p>
+    </w:p>
+    <w:p>
+      <w:r>
+        <w:rPr>
+          <w:noProof/>
+          <w:lang w:val="es-ES" w:eastAsia="es-ES"/>
+        </w:rPr>
+        <w:drawing>
+          <wp:anchor distT="0" distB="0" distL="114300" distR="114300" simplePos="0" relativeHeight="251680768" behindDoc="0" locked="0" layoutInCell="1" allowOverlap="1" wp14:anchorId="4EF24008" wp14:editId="3BEC7D66">
+            <wp:simplePos x="0" y="0"/>
+            <wp:positionH relativeFrom="column">
+              <wp:posOffset>4464177</wp:posOffset>
+            </wp:positionH>
+            <wp:positionV relativeFrom="paragraph">
+              <wp:posOffset>51512</wp:posOffset>
+            </wp:positionV>
+            <wp:extent cx="1294765" cy="673100"/>
+            <wp:effectExtent l="0" t="0" r="635" b="0"/>
+            <wp:wrapSquare wrapText="bothSides"/>
+            <wp:docPr id="9" name="Imagen 9"/>
+            <wp:cNvGraphicFramePr>
+              <a:graphicFrameLocks xmlns:a="http://schemas.openxmlformats.org/drawingml/2006/main" noChangeAspect="1"/>
+            </wp:cNvGraphicFramePr>
+            <a:graphic xmlns:a="http://schemas.openxmlformats.org/drawingml/2006/main">
+              <a:graphicData uri="http://schemas.openxmlformats.org/drawingml/2006/picture">
+                <pic:pic xmlns:pic="http://schemas.openxmlformats.org/drawingml/2006/picture">
+                  <pic:nvPicPr>
+                    <pic:cNvPr id="0" name="Picture 4"/>
+                    <pic:cNvPicPr>
+                      <a:picLocks noChangeAspect="1" noChangeArrowheads="1"/>
+                    </pic:cNvPicPr>
+                  </pic:nvPicPr>
+                  <pic:blipFill>
+                    <a:blip r:embed="rId7">
+                      <a:extLst>
+                        <a:ext uri="{28A0092B-C50C-407E-A947-70E740481C1C}">
+                          <a14:useLocalDpi xmlns:a14="http://schemas.microsoft.com/office/drawing/2010/main" val="0"/>
+                        </a:ext>
+                      </a:extLst>
+                    </a:blip>
+                    <a:srcRect/>
+                    <a:stretch>
+                      <a:fillRect/>
+                    </a:stretch>
+                  </pic:blipFill>
+                  <pic:spPr bwMode="auto">
+                    <a:xfrm>
+                      <a:off x="0" y="0"/>
+                      <a:ext cx="1294765" cy="673100"/>
+                    </a:xfrm>
+                    <a:prstGeom prst="rect">
+                      <a:avLst/>
+                    </a:prstGeom>
+                    <a:noFill/>
+                    <a:ln>
+                      <a:noFill/>
+                    </a:ln>
+                  </pic:spPr>
+                </pic:pic>
+              </a:graphicData>
+            </a:graphic>
+          </wp:anchor>
+        </w:drawing>
+      </w:r>
+      <w:r>
+        <w:rPr>
+          <w:noProof/>
+          <w:lang w:val="es-ES" w:eastAsia="es-ES"/>
+        </w:rPr>
+        <w:drawing>
+          <wp:anchor distT="0" distB="0" distL="114300" distR="114300" simplePos="0" relativeHeight="251677696" behindDoc="0" locked="0" layoutInCell="1" allowOverlap="1" wp14:anchorId="1D878AB3" wp14:editId="6A9DC74E">
+            <wp:simplePos x="0" y="0"/>
+            <wp:positionH relativeFrom="margin">
+              <wp:align>left</wp:align>
+            </wp:positionH>
+            <wp:positionV relativeFrom="paragraph">
+              <wp:posOffset>212572</wp:posOffset>
+            </wp:positionV>
+            <wp:extent cx="4389120" cy="356726"/>
+            <wp:effectExtent l="0" t="0" r="0" b="5715"/>
+            <wp:wrapSquare wrapText="bothSides"/>
+            <wp:docPr id="1" name="Imagen 1"/>
+            <wp:cNvGraphicFramePr>
+              <a:graphicFrameLocks xmlns:a="http://schemas.openxmlformats.org/drawingml/2006/main" noChangeAspect="1"/>
+            </wp:cNvGraphicFramePr>
+            <a:graphic xmlns:a="http://schemas.openxmlformats.org/drawingml/2006/main">
+              <a:graphicData uri="http://schemas.openxmlformats.org/drawingml/2006/picture">
+                <pic:pic xmlns:pic="http://schemas.openxmlformats.org/drawingml/2006/picture">
+                  <pic:nvPicPr>
+                    <pic:cNvPr id="0" name="Picture 1"/>
+                    <pic:cNvPicPr>
+                      <a:picLocks noChangeAspect="1" noChangeArrowheads="1"/>
+                    </pic:cNvPicPr>
+                  </pic:nvPicPr>
+                  <pic:blipFill>
+                    <a:blip r:embed="rId8">
+                      <a:extLst>
+                        <a:ext uri="{28A0092B-C50C-407E-A947-70E740481C1C}">
+                          <a14:useLocalDpi xmlns:a14="http://schemas.microsoft.com/office/drawing/2010/main" val="0"/>
+                        </a:ext>
+                      </a:extLst>
+                    </a:blip>
+                    <a:srcRect/>
+                    <a:stretch>
+                      <a:fillRect/>
+                    </a:stretch>
+                  </pic:blipFill>
+                  <pic:spPr bwMode="auto">
+                    <a:xfrm>
+                      <a:off x="0" y="0"/>
+                      <a:ext cx="4389120" cy="356726"/>
+                    </a:xfrm>
+                    <a:prstGeom prst="rect">
+                      <a:avLst/>
+                    </a:prstGeom>
+                    <a:noFill/>
+                    <a:ln>
+                      <a:noFill/>
+                    </a:ln>
+                  </pic:spPr>
+                </pic:pic>
+              </a:graphicData>
+            </a:graphic>
+          </wp:anchor>
+        </w:drawing>
+      </w:r>
+      <w:r>
+        <w:t>It does seem to interact with time of the day.</w:t>
+      </w:r>
+      <w:r>
+        <w:rPr>
+          <w:noProof/>
+          <w:lang w:eastAsia="es-ES"/>
+        </w:rPr>
+        <w:t xml:space="preserve"> </w:t>
+      </w:r>
+    </w:p>
+    <w:p>
+      <w:r>
+        <w:rPr>
+          <w:noProof/>
+          <w:lang w:val="es-ES" w:eastAsia="es-ES"/>
+        </w:rPr>
+        <w:lastRenderedPageBreak/>
+        <w:drawing>
+          <wp:inline distT="0" distB="0" distL="0" distR="0" wp14:anchorId="30DABED4" wp14:editId="1F3AFF96">
+            <wp:extent cx="5398770" cy="5698490"/>
+            <wp:effectExtent l="0" t="0" r="0" b="0"/>
+            <wp:docPr id="12" name="Imagen 12"/>
+            <wp:cNvGraphicFramePr>
+              <a:graphicFrameLocks xmlns:a="http://schemas.openxmlformats.org/drawingml/2006/main" noChangeAspect="1"/>
+            </wp:cNvGraphicFramePr>
+            <a:graphic xmlns:a="http://schemas.openxmlformats.org/drawingml/2006/main">
+              <a:graphicData uri="http://schemas.openxmlformats.org/drawingml/2006/picture">
+                <pic:pic xmlns:pic="http://schemas.openxmlformats.org/drawingml/2006/picture">
+                  <pic:nvPicPr>
+                    <pic:cNvPr id="0" name="Picture 5"/>
+                    <pic:cNvPicPr>
+                      <a:picLocks noChangeAspect="1" noChangeArrowheads="1"/>
+                    </pic:cNvPicPr>
+                  </pic:nvPicPr>
+                  <pic:blipFill>
+                    <a:blip r:embed="rId9">
+                      <a:extLst>
+                        <a:ext uri="{28A0092B-C50C-407E-A947-70E740481C1C}">
+                          <a14:useLocalDpi xmlns:a14="http://schemas.microsoft.com/office/drawing/2010/main" val="0"/>
+                        </a:ext>
+                      </a:extLst>
+                    </a:blip>
+                    <a:srcRect/>
+                    <a:stretch>
+                      <a:fillRect/>
+                    </a:stretch>
+                  </pic:blipFill>
+                  <pic:spPr bwMode="auto">
+                    <a:xfrm>
+                      <a:off x="0" y="0"/>
+                      <a:ext cx="5398770" cy="5698490"/>
+                    </a:xfrm>
+                    <a:prstGeom prst="rect">
+                      <a:avLst/>
+                    </a:prstGeom>
+                    <a:noFill/>
+                    <a:ln>
+                      <a:noFill/>
+                    </a:ln>
+                  </pic:spPr>
+                </pic:pic>
+              </a:graphicData>
+            </a:graphic>
+          </wp:inline>
+        </w:drawing>
+      </w:r>
+    </w:p>
+    <w:p>
+      <w:r>
+        <w:t xml:space="preserve">If joining periods into </w:t>
+      </w:r>
+      <w:proofErr w:type="gramStart"/>
+      <w:r>
+        <w:t>20 day</w:t>
+      </w:r>
+      <w:proofErr w:type="gramEnd"/>
+      <w:r>
+        <w:t xml:space="preserve"> periods, </w:t>
+      </w:r>
+      <w:proofErr w:type="spellStart"/>
+      <w:r>
+        <w:t>b+c</w:t>
+      </w:r>
+      <w:proofErr w:type="spellEnd"/>
+      <w:r>
+        <w:t xml:space="preserve"> are joined together and it also results that this period at midday there is more arthropod abundance.</w:t>
+      </w:r>
+    </w:p>
+    <w:p>
+      <w:bookmarkStart w:id="1" w:name="_GoBack"/>
+      <w:r>
+        <w:rPr>
+          <w:noProof/>
+          <w:lang w:val="es-ES" w:eastAsia="es-ES"/>
+        </w:rPr>
+        <w:drawing>
+          <wp:anchor distT="0" distB="0" distL="114300" distR="114300" simplePos="0" relativeHeight="251683840" behindDoc="0" locked="0" layoutInCell="1" allowOverlap="1" wp14:anchorId="3F492740" wp14:editId="35185A7A">
+            <wp:simplePos x="0" y="0"/>
+            <wp:positionH relativeFrom="margin">
+              <wp:align>left</wp:align>
+            </wp:positionH>
+            <wp:positionV relativeFrom="paragraph">
+              <wp:posOffset>7620</wp:posOffset>
+            </wp:positionV>
+            <wp:extent cx="2739458" cy="2289657"/>
+            <wp:effectExtent l="0" t="0" r="3810" b="0"/>
+            <wp:wrapSquare wrapText="bothSides"/>
+            <wp:docPr id="22" name="Imagen 22"/>
+            <wp:cNvGraphicFramePr>
+              <a:graphicFrameLocks xmlns:a="http://schemas.openxmlformats.org/drawingml/2006/main" noChangeAspect="1"/>
+            </wp:cNvGraphicFramePr>
+            <a:graphic xmlns:a="http://schemas.openxmlformats.org/drawingml/2006/main">
+              <a:graphicData uri="http://schemas.openxmlformats.org/drawingml/2006/picture">
+                <pic:pic xmlns:pic="http://schemas.openxmlformats.org/drawingml/2006/picture">
+                  <pic:nvPicPr>
+                    <pic:cNvPr id="0" name="Picture 10"/>
+                    <pic:cNvPicPr>
+                      <a:picLocks noChangeAspect="1" noChangeArrowheads="1"/>
+                    </pic:cNvPicPr>
+                  </pic:nvPicPr>
+                  <pic:blipFill>
+                    <a:blip r:embed="rId10" cstate="print">
+                      <a:extLst>
+                        <a:ext uri="{28A0092B-C50C-407E-A947-70E740481C1C}">
+                          <a14:useLocalDpi xmlns:a14="http://schemas.microsoft.com/office/drawing/2010/main" val="0"/>
+                        </a:ext>
+                      </a:extLst>
+                    </a:blip>
+                    <a:srcRect/>
+                    <a:stretch>
+                      <a:fillRect/>
+                    </a:stretch>
+                  </pic:blipFill>
+                  <pic:spPr bwMode="auto">
+                    <a:xfrm>
+                      <a:off x="0" y="0"/>
+                      <a:ext cx="2739458" cy="2289657"/>
+                    </a:xfrm>
+                    <a:prstGeom prst="rect">
+                      <a:avLst/>
+                    </a:prstGeom>
+                    <a:noFill/>
+                    <a:ln>
+                      <a:noFill/>
+                    </a:ln>
+                  </pic:spPr>
+                </pic:pic>
+              </a:graphicData>
+            </a:graphic>
+          </wp:anchor>
+        </w:drawing>
+      </w:r>
+      <w:bookmarkEnd w:id="1"/>
+    </w:p>
+    <w:p/>
+    <w:p>
+      <w:r>
+        <w:rPr>
+          <w:noProof/>
+          <w:lang w:val="es-ES" w:eastAsia="es-ES"/>
+        </w:rPr>
+        <w:lastRenderedPageBreak/>
+        <w:drawing>
+          <wp:anchor distT="0" distB="0" distL="114300" distR="114300" simplePos="0" relativeHeight="251682816" behindDoc="0" locked="0" layoutInCell="1" allowOverlap="1" wp14:anchorId="7C8916C8" wp14:editId="1A9E4777">
+            <wp:simplePos x="0" y="0"/>
+            <wp:positionH relativeFrom="column">
+              <wp:posOffset>2949956</wp:posOffset>
+            </wp:positionH>
+            <wp:positionV relativeFrom="paragraph">
+              <wp:posOffset>482</wp:posOffset>
+            </wp:positionV>
+            <wp:extent cx="2691765" cy="2573655"/>
+            <wp:effectExtent l="0" t="0" r="0" b="0"/>
+            <wp:wrapSquare wrapText="bothSides"/>
+            <wp:docPr id="15" name="Imagen 15"/>
+            <wp:cNvGraphicFramePr>
+              <a:graphicFrameLocks xmlns:a="http://schemas.openxmlformats.org/drawingml/2006/main" noChangeAspect="1"/>
+            </wp:cNvGraphicFramePr>
+            <a:graphic xmlns:a="http://schemas.openxmlformats.org/drawingml/2006/main">
+              <a:graphicData uri="http://schemas.openxmlformats.org/drawingml/2006/picture">
+                <pic:pic xmlns:pic="http://schemas.openxmlformats.org/drawingml/2006/picture">
+                  <pic:nvPicPr>
+                    <pic:cNvPr id="0" name="Picture 7"/>
+                    <pic:cNvPicPr>
+                      <a:picLocks noChangeAspect="1" noChangeArrowheads="1"/>
+                    </pic:cNvPicPr>
+                  </pic:nvPicPr>
+                  <pic:blipFill>
+                    <a:blip r:embed="rId11">
+                      <a:extLst>
+                        <a:ext uri="{28A0092B-C50C-407E-A947-70E740481C1C}">
+                          <a14:useLocalDpi xmlns:a14="http://schemas.microsoft.com/office/drawing/2010/main" val="0"/>
+                        </a:ext>
+                      </a:extLst>
+                    </a:blip>
+                    <a:srcRect/>
+                    <a:stretch>
+                      <a:fillRect/>
+                    </a:stretch>
+                  </pic:blipFill>
+                  <pic:spPr bwMode="auto">
+                    <a:xfrm>
+                      <a:off x="0" y="0"/>
+                      <a:ext cx="2691765" cy="2573655"/>
+                    </a:xfrm>
+                    <a:prstGeom prst="rect">
+                      <a:avLst/>
+                    </a:prstGeom>
+                    <a:noFill/>
+                    <a:ln>
+                      <a:noFill/>
+                    </a:ln>
+                  </pic:spPr>
+                </pic:pic>
+              </a:graphicData>
+            </a:graphic>
+            <wp14:sizeRelH relativeFrom="margin">
+              <wp14:pctWidth>0</wp14:pctWidth>
+            </wp14:sizeRelH>
+            <wp14:sizeRelV relativeFrom="margin">
+              <wp14:pctHeight>0</wp14:pctHeight>
+            </wp14:sizeRelV>
+          </wp:anchor>
+        </w:drawing>
+      </w:r>
+      <w:r>
+        <w:rPr>
+          <w:noProof/>
+          <w:lang w:val="es-ES" w:eastAsia="es-ES"/>
+        </w:rPr>
+        <w:drawing>
+          <wp:anchor distT="0" distB="0" distL="114300" distR="114300" simplePos="0" relativeHeight="251681792" behindDoc="0" locked="0" layoutInCell="1" allowOverlap="1" wp14:anchorId="626CC873" wp14:editId="14134CB3">
+            <wp:simplePos x="0" y="0"/>
+            <wp:positionH relativeFrom="margin">
+              <wp:posOffset>7163</wp:posOffset>
+            </wp:positionH>
+            <wp:positionV relativeFrom="paragraph">
+              <wp:posOffset>-305</wp:posOffset>
+            </wp:positionV>
+            <wp:extent cx="2537079" cy="2443276"/>
+            <wp:effectExtent l="0" t="0" r="0" b="0"/>
+            <wp:wrapSquare wrapText="bothSides"/>
+            <wp:docPr id="13" name="Imagen 13"/>
+            <wp:cNvGraphicFramePr>
+              <a:graphicFrameLocks xmlns:a="http://schemas.openxmlformats.org/drawingml/2006/main" noChangeAspect="1"/>
+            </wp:cNvGraphicFramePr>
+            <a:graphic xmlns:a="http://schemas.openxmlformats.org/drawingml/2006/main">
+              <a:graphicData uri="http://schemas.openxmlformats.org/drawingml/2006/picture">
+                <pic:pic xmlns:pic="http://schemas.openxmlformats.org/drawingml/2006/picture">
+                  <pic:nvPicPr>
+                    <pic:cNvPr id="0" name="Picture 6"/>
+                    <pic:cNvPicPr>
+                      <a:picLocks noChangeAspect="1" noChangeArrowheads="1"/>
+                    </pic:cNvPicPr>
+                  </pic:nvPicPr>
+                  <pic:blipFill>
+                    <a:blip r:embed="rId12">
+                      <a:extLst>
+                        <a:ext uri="{28A0092B-C50C-407E-A947-70E740481C1C}">
+                          <a14:useLocalDpi xmlns:a14="http://schemas.microsoft.com/office/drawing/2010/main" val="0"/>
+                        </a:ext>
+                      </a:extLst>
+                    </a:blip>
+                    <a:srcRect/>
+                    <a:stretch>
+                      <a:fillRect/>
+                    </a:stretch>
+                  </pic:blipFill>
+                  <pic:spPr bwMode="auto">
+                    <a:xfrm>
+                      <a:off x="0" y="0"/>
+                      <a:ext cx="2537079" cy="2443276"/>
+                    </a:xfrm>
+                    <a:prstGeom prst="rect">
+                      <a:avLst/>
+                    </a:prstGeom>
+                    <a:noFill/>
+                    <a:ln>
+                      <a:noFill/>
+                    </a:ln>
+                  </pic:spPr>
+                </pic:pic>
+              </a:graphicData>
+            </a:graphic>
+          </wp:anchor>
+        </w:drawing>
+      </w:r>
+    </w:p>
+    <w:p/>
+    <w:p/>
     <w:p>
       <w:pPr>
         <w:pStyle w:val="Prrafodelista"/>
@@ -832,11 +1240,6 @@
     <w:p/>
     <w:p/>
     <w:p/>
-    <w:p/>
-    <w:p/>
-    <w:p/>
-    <w:p/>
-    <w:p/>
     <w:p>
       <w:pPr>
         <w:rPr>
@@ -857,10 +1260,7 @@
         <w:t>Weight of the egg as a response</w:t>
       </w:r>
       <w:r>
-        <w:t xml:space="preserve"> – </w:t>
-      </w:r>
-      <w:r>
-        <w:t xml:space="preserve">size as a </w:t>
+        <w:t xml:space="preserve"> – size as a </w:t>
       </w:r>
       <w:r>
         <w:t>predictor. Random nest id + tower id.</w:t>
@@ -1084,6 +1484,7 @@
           <w:noProof/>
           <w:lang w:val="es-ES" w:eastAsia="es-ES"/>
         </w:rPr>
+        <w:lastRenderedPageBreak/>
         <w:drawing>
           <wp:anchor distT="0" distB="0" distL="114300" distR="114300" simplePos="0" relativeHeight="251659264" behindDoc="0" locked="0" layoutInCell="1" allowOverlap="1" wp14:anchorId="70908371" wp14:editId="229826F2">
             <wp:simplePos x="0" y="0"/>
@@ -1110,7 +1511,7 @@
                     </pic:cNvPicPr>
                   </pic:nvPicPr>
                   <pic:blipFill>
-                    <a:blip r:embed="rId7" cstate="print">
+                    <a:blip r:embed="rId13" cstate="print">
                       <a:extLst>
                         <a:ext uri="{28A0092B-C50C-407E-A947-70E740481C1C}">
                           <a14:useLocalDpi xmlns:a14="http://schemas.microsoft.com/office/drawing/2010/main" val="0"/>
@@ -1178,7 +1579,7 @@
                     </pic:cNvPicPr>
                   </pic:nvPicPr>
                   <pic:blipFill>
-                    <a:blip r:embed="rId8">
+                    <a:blip r:embed="rId14">
                       <a:extLst>
                         <a:ext uri="{28A0092B-C50C-407E-A947-70E740481C1C}">
                           <a14:useLocalDpi xmlns:a14="http://schemas.microsoft.com/office/drawing/2010/main" val="0"/>
@@ -1269,7 +1670,6 @@
           <w:noProof/>
           <w:lang w:val="es-ES" w:eastAsia="es-ES"/>
         </w:rPr>
-        <w:lastRenderedPageBreak/>
         <w:drawing>
           <wp:inline distT="0" distB="0" distL="0" distR="0" wp14:anchorId="1F4854B7" wp14:editId="48038AF1">
             <wp:extent cx="3072384" cy="2591105"/>
@@ -1288,7 +1688,7 @@
                     </pic:cNvPicPr>
                   </pic:nvPicPr>
                   <pic:blipFill>
-                    <a:blip r:embed="rId9">
+                    <a:blip r:embed="rId15">
                       <a:extLst>
                         <a:ext uri="{28A0092B-C50C-407E-A947-70E740481C1C}">
                           <a14:useLocalDpi xmlns:a14="http://schemas.microsoft.com/office/drawing/2010/main" val="0"/>
@@ -1345,6 +1745,7 @@
           <w:noProof/>
           <w:lang w:val="es-ES" w:eastAsia="es-ES"/>
         </w:rPr>
+        <w:lastRenderedPageBreak/>
         <w:drawing>
           <wp:anchor distT="0" distB="0" distL="114300" distR="114300" simplePos="0" relativeHeight="251660288" behindDoc="0" locked="0" layoutInCell="1" allowOverlap="1" wp14:anchorId="42D03BE9" wp14:editId="35692439">
             <wp:simplePos x="0" y="0"/>
@@ -1371,7 +1772,7 @@
                     </pic:cNvPicPr>
                   </pic:nvPicPr>
                   <pic:blipFill>
-                    <a:blip r:embed="rId10">
+                    <a:blip r:embed="rId16">
                       <a:extLst>
                         <a:ext uri="{28A0092B-C50C-407E-A947-70E740481C1C}">
                           <a14:useLocalDpi xmlns:a14="http://schemas.microsoft.com/office/drawing/2010/main" val="0"/>
@@ -1433,7 +1834,7 @@
                     </pic:cNvPicPr>
                   </pic:nvPicPr>
                   <pic:blipFill>
-                    <a:blip r:embed="rId11">
+                    <a:blip r:embed="rId17">
                       <a:extLst>
                         <a:ext uri="{28A0092B-C50C-407E-A947-70E740481C1C}">
                           <a14:useLocalDpi xmlns:a14="http://schemas.microsoft.com/office/drawing/2010/main" val="0"/>
@@ -1562,6 +1963,7 @@
           <w:noProof/>
           <w:lang w:val="es-ES" w:eastAsia="es-ES"/>
         </w:rPr>
+        <w:lastRenderedPageBreak/>
         <w:drawing>
           <wp:anchor distT="0" distB="0" distL="114300" distR="114300" simplePos="0" relativeHeight="251665408" behindDoc="0" locked="0" layoutInCell="1" allowOverlap="1" wp14:anchorId="492607A4" wp14:editId="5B832209">
             <wp:simplePos x="0" y="0"/>
@@ -1588,7 +1990,7 @@
                     </pic:cNvPicPr>
                   </pic:nvPicPr>
                   <pic:blipFill>
-                    <a:blip r:embed="rId12">
+                    <a:blip r:embed="rId18">
                       <a:extLst>
                         <a:ext uri="{28A0092B-C50C-407E-A947-70E740481C1C}">
                           <a14:useLocalDpi xmlns:a14="http://schemas.microsoft.com/office/drawing/2010/main" val="0"/>
@@ -1626,7 +2028,6 @@
           <w:noProof/>
           <w:lang w:val="es-ES" w:eastAsia="es-ES"/>
         </w:rPr>
-        <w:lastRenderedPageBreak/>
         <w:drawing>
           <wp:inline distT="0" distB="0" distL="0" distR="0" wp14:anchorId="32FB687C" wp14:editId="71E41F22">
             <wp:extent cx="5391150" cy="3473450"/>
@@ -1645,7 +2046,7 @@
                     </pic:cNvPicPr>
                   </pic:nvPicPr>
                   <pic:blipFill>
-                    <a:blip r:embed="rId13">
+                    <a:blip r:embed="rId19">
                       <a:extLst>
                         <a:ext uri="{28A0092B-C50C-407E-A947-70E740481C1C}">
                           <a14:useLocalDpi xmlns:a14="http://schemas.microsoft.com/office/drawing/2010/main" val="0"/>
@@ -1684,6 +2085,7 @@
     <w:p/>
     <w:p>
       <w:r>
+        <w:lastRenderedPageBreak/>
         <w:t>Is time an important factor to consider</w:t>
       </w:r>
       <w:r>
@@ -1706,7 +2108,6 @@
           <w:noProof/>
           <w:lang w:val="es-ES" w:eastAsia="es-ES"/>
         </w:rPr>
-        <w:lastRenderedPageBreak/>
         <w:drawing>
           <wp:anchor distT="0" distB="0" distL="114300" distR="114300" simplePos="0" relativeHeight="251669504" behindDoc="0" locked="0" layoutInCell="1" allowOverlap="1" wp14:anchorId="00AADF9B" wp14:editId="09675990">
             <wp:simplePos x="0" y="0"/>
@@ -1733,7 +2134,7 @@
                     </pic:cNvPicPr>
                   </pic:nvPicPr>
                   <pic:blipFill>
-                    <a:blip r:embed="rId14">
+                    <a:blip r:embed="rId20">
                       <a:extLst>
                         <a:ext uri="{28A0092B-C50C-407E-A947-70E740481C1C}">
                           <a14:useLocalDpi xmlns:a14="http://schemas.microsoft.com/office/drawing/2010/main" val="0"/>
@@ -1800,7 +2201,7 @@
                     </pic:cNvPicPr>
                   </pic:nvPicPr>
                   <pic:blipFill>
-                    <a:blip r:embed="rId15">
+                    <a:blip r:embed="rId21">
                       <a:extLst>
                         <a:ext uri="{28A0092B-C50C-407E-A947-70E740481C1C}">
                           <a14:useLocalDpi xmlns:a14="http://schemas.microsoft.com/office/drawing/2010/main" val="0"/>
@@ -1891,7 +2292,7 @@
                     </pic:cNvPicPr>
                   </pic:nvPicPr>
                   <pic:blipFill>
-                    <a:blip r:embed="rId16">
+                    <a:blip r:embed="rId22">
                       <a:extLst>
                         <a:ext uri="{28A0092B-C50C-407E-A947-70E740481C1C}">
                           <a14:useLocalDpi xmlns:a14="http://schemas.microsoft.com/office/drawing/2010/main" val="0"/>
@@ -1953,7 +2354,7 @@
                     </pic:cNvPicPr>
                   </pic:nvPicPr>
                   <pic:blipFill>
-                    <a:blip r:embed="rId17">
+                    <a:blip r:embed="rId23">
                       <a:extLst>
                         <a:ext uri="{28A0092B-C50C-407E-A947-70E740481C1C}">
                           <a14:useLocalDpi xmlns:a14="http://schemas.microsoft.com/office/drawing/2010/main" val="0"/>
@@ -2037,7 +2438,7 @@
                     </pic:cNvPicPr>
                   </pic:nvPicPr>
                   <pic:blipFill>
-                    <a:blip r:embed="rId18">
+                    <a:blip r:embed="rId24">
                       <a:extLst>
                         <a:ext uri="{28A0092B-C50C-407E-A947-70E740481C1C}">
                           <a14:useLocalDpi xmlns:a14="http://schemas.microsoft.com/office/drawing/2010/main" val="0"/>
@@ -2157,10 +2558,7 @@
         <w:t>Laying date seemed as it could explain part of this variation, but AIC values indicate that the better and most parsimonious fit would be without laying date as a predictor variable. Thus, t</w:t>
       </w:r>
       <w:r>
-        <w:t>his is probably due to som</w:t>
-      </w:r>
-      <w:r>
-        <w:t xml:space="preserve">e nests having opposite trends, but part of it </w:t>
+        <w:t xml:space="preserve">his is probably due to some nests having opposite trends, but part of it </w:t>
       </w:r>
       <w:proofErr w:type="gramStart"/>
       <w:r>
@@ -2182,7 +2580,8 @@
       </w:pPr>
       <w:r>
         <w:rPr>
-          <w:lang w:val="en-US"/>
+          <w:noProof/>
+          <w:lang w:val="es-ES" w:eastAsia="es-ES"/>
         </w:rPr>
         <w:drawing>
           <wp:anchor distT="0" distB="0" distL="114300" distR="114300" simplePos="0" relativeHeight="251671552" behindDoc="0" locked="0" layoutInCell="1" allowOverlap="1" wp14:anchorId="3153714E" wp14:editId="664F9C58">
@@ -2210,7 +2609,7 @@
                     </pic:cNvPicPr>
                   </pic:nvPicPr>
                   <pic:blipFill rotWithShape="1">
-                    <a:blip r:embed="rId19" cstate="print">
+                    <a:blip r:embed="rId25" cstate="print">
                       <a:extLst>
                         <a:ext uri="{28A0092B-C50C-407E-A947-70E740481C1C}">
                           <a14:useLocalDpi xmlns:a14="http://schemas.microsoft.com/office/drawing/2010/main" val="0"/>
@@ -2273,7 +2672,7 @@
                     </pic:cNvPicPr>
                   </pic:nvPicPr>
                   <pic:blipFill>
-                    <a:blip r:embed="rId20">
+                    <a:blip r:embed="rId26">
                       <a:extLst>
                         <a:ext uri="{28A0092B-C50C-407E-A947-70E740481C1C}">
                           <a14:useLocalDpi xmlns:a14="http://schemas.microsoft.com/office/drawing/2010/main" val="0"/>
@@ -2313,7 +2712,8 @@
       </w:pPr>
       <w:r>
         <w:rPr>
-          <w:lang w:val="en-US"/>
+          <w:noProof/>
+          <w:lang w:val="es-ES" w:eastAsia="es-ES"/>
         </w:rPr>
         <w:drawing>
           <wp:anchor distT="0" distB="0" distL="114300" distR="114300" simplePos="0" relativeHeight="251672576" behindDoc="0" locked="0" layoutInCell="1" allowOverlap="1" wp14:anchorId="37EF531D" wp14:editId="16A9B71B">
@@ -2341,7 +2741,7 @@
                     </pic:cNvPicPr>
                   </pic:nvPicPr>
                   <pic:blipFill rotWithShape="1">
-                    <a:blip r:embed="rId21" cstate="print">
+                    <a:blip r:embed="rId27" cstate="print">
                       <a:extLst>
                         <a:ext uri="{28A0092B-C50C-407E-A947-70E740481C1C}">
                           <a14:useLocalDpi xmlns:a14="http://schemas.microsoft.com/office/drawing/2010/main" val="0"/>
@@ -2478,7 +2878,7 @@
                     </pic:cNvPicPr>
                   </pic:nvPicPr>
                   <pic:blipFill>
-                    <a:blip r:embed="rId22">
+                    <a:blip r:embed="rId28">
                       <a:extLst>
                         <a:ext uri="{28A0092B-C50C-407E-A947-70E740481C1C}">
                           <a14:useLocalDpi xmlns:a14="http://schemas.microsoft.com/office/drawing/2010/main" val="0"/>
@@ -2714,7 +3114,7 @@
                     </pic:cNvPicPr>
                   </pic:nvPicPr>
                   <pic:blipFill>
-                    <a:blip r:embed="rId23">
+                    <a:blip r:embed="rId29">
                       <a:extLst>
                         <a:ext uri="{28A0092B-C50C-407E-A947-70E740481C1C}">
                           <a14:useLocalDpi xmlns:a14="http://schemas.microsoft.com/office/drawing/2010/main" val="0"/>
@@ -2872,7 +3272,7 @@
                     </pic:cNvPicPr>
                   </pic:nvPicPr>
                   <pic:blipFill>
-                    <a:blip r:embed="rId24">
+                    <a:blip r:embed="rId30">
                       <a:extLst>
                         <a:ext uri="{28A0092B-C50C-407E-A947-70E740481C1C}">
                           <a14:useLocalDpi xmlns:a14="http://schemas.microsoft.com/office/drawing/2010/main" val="0"/>
@@ -2910,31 +3310,25 @@
           <w:highlight w:val="yellow"/>
         </w:rPr>
       </w:pPr>
+      <w:proofErr w:type="gramStart"/>
       <w:r>
         <w:rPr>
           <w:highlight w:val="yellow"/>
         </w:rPr>
-        <w:t>But does it affect synchrony of laying date</w:t>
-      </w:r>
-      <w:proofErr w:type="gramStart"/>
+        <w:t>But</w:t>
+      </w:r>
+      <w:proofErr w:type="gramEnd"/>
       <w:r>
         <w:rPr>
           <w:highlight w:val="yellow"/>
         </w:rPr>
-        <w:t>?</w:t>
+        <w:t xml:space="preserve"> does it affect synchrony of laying date?</w:t>
       </w:r>
       <w:r>
         <w:rPr>
           <w:highlight w:val="yellow"/>
         </w:rPr>
-        <w:t xml:space="preserve"> </w:t>
-      </w:r>
-      <w:proofErr w:type="gramEnd"/>
-      <w:r>
-        <w:rPr>
-          <w:highlight w:val="yellow"/>
-        </w:rPr>
-        <w:t>Yes, larger colonies seem to affect synchrony of laying date</w:t>
+        <w:t xml:space="preserve"> Yes, larger colonies seem to affect synchrony of laying date</w:t>
       </w:r>
       <w:r>
         <w:rPr>
@@ -2994,7 +3388,7 @@
                     </pic:cNvPicPr>
                   </pic:nvPicPr>
                   <pic:blipFill>
-                    <a:blip r:embed="rId25">
+                    <a:blip r:embed="rId31">
                       <a:extLst>
                         <a:ext uri="{28A0092B-C50C-407E-A947-70E740481C1C}">
                           <a14:useLocalDpi xmlns:a14="http://schemas.microsoft.com/office/drawing/2010/main" val="0"/>
@@ -3154,7 +3548,7 @@
                     </pic:cNvPicPr>
                   </pic:nvPicPr>
                   <pic:blipFill>
-                    <a:blip r:embed="rId26">
+                    <a:blip r:embed="rId32">
                       <a:extLst>
                         <a:ext uri="{28A0092B-C50C-407E-A947-70E740481C1C}">
                           <a14:useLocalDpi xmlns:a14="http://schemas.microsoft.com/office/drawing/2010/main" val="0"/>
@@ -3285,7 +3679,7 @@
                     </pic:cNvPicPr>
                   </pic:nvPicPr>
                   <pic:blipFill>
-                    <a:blip r:embed="rId27">
+                    <a:blip r:embed="rId33">
                       <a:extLst>
                         <a:ext uri="{28A0092B-C50C-407E-A947-70E740481C1C}">
                           <a14:useLocalDpi xmlns:a14="http://schemas.microsoft.com/office/drawing/2010/main" val="0"/>
@@ -3342,18 +3736,12 @@
           <w:numId w:val="2"/>
         </w:numPr>
       </w:pPr>
-      <w:hyperlink r:id="rId28" w:history="1">
+      <w:hyperlink r:id="rId34" w:history="1">
         <w:r>
           <w:rPr>
             <w:rStyle w:val="Hipervnculo"/>
           </w:rPr>
-          <w:t>https://www.muscardinus.be/statistics</w:t>
-        </w:r>
-        <w:r>
-          <w:rPr>
-            <w:rStyle w:val="Hipervnculo"/>
-          </w:rPr>
-          <w:t>/nested.html</w:t>
+          <w:t>https://www.muscardinus.be/statistics/nested.html</w:t>
         </w:r>
       </w:hyperlink>
     </w:p>
@@ -3446,7 +3834,7 @@
                     </pic:cNvPicPr>
                   </pic:nvPicPr>
                   <pic:blipFill>
-                    <a:blip r:embed="rId29">
+                    <a:blip r:embed="rId35">
                       <a:extLst>
                         <a:ext uri="{28A0092B-C50C-407E-A947-70E740481C1C}">
                           <a14:useLocalDpi xmlns:a14="http://schemas.microsoft.com/office/drawing/2010/main" val="0"/>
@@ -3503,7 +3891,7 @@
                     </pic:cNvPicPr>
                   </pic:nvPicPr>
                   <pic:blipFill>
-                    <a:blip r:embed="rId30">
+                    <a:blip r:embed="rId36">
                       <a:extLst>
                         <a:ext uri="{28A0092B-C50C-407E-A947-70E740481C1C}">
                           <a14:useLocalDpi xmlns:a14="http://schemas.microsoft.com/office/drawing/2010/main" val="0"/>
@@ -3550,7 +3938,7 @@
 
 <file path=word/comments.xml><?xml version="1.0" encoding="utf-8"?>
 <w:comments xmlns:wpc="http://schemas.microsoft.com/office/word/2010/wordprocessingCanvas" xmlns:cx="http://schemas.microsoft.com/office/drawing/2014/chartex" xmlns:cx1="http://schemas.microsoft.com/office/drawing/2015/9/8/chartex" xmlns:mc="http://schemas.openxmlformats.org/markup-compatibility/2006" xmlns:o="urn:schemas-microsoft-com:office:office" xmlns:r="http://schemas.openxmlformats.org/officeDocument/2006/relationships" xmlns:m="http://schemas.openxmlformats.org/officeDocument/2006/math" xmlns:v="urn:schemas-microsoft-com:vml" xmlns:wp14="http://schemas.microsoft.com/office/word/2010/wordprocessingDrawing" xmlns:wp="http://schemas.openxmlformats.org/drawingml/2006/wordprocessingDrawing" xmlns:w10="urn:schemas-microsoft-com:office:word" xmlns:w="http://schemas.openxmlformats.org/wordprocessingml/2006/main" xmlns:w14="http://schemas.microsoft.com/office/word/2010/wordml" xmlns:w15="http://schemas.microsoft.com/office/word/2012/wordml" xmlns:w16se="http://schemas.microsoft.com/office/word/2015/wordml/symex" xmlns:wpg="http://schemas.microsoft.com/office/word/2010/wordprocessingGroup" xmlns:wpi="http://schemas.microsoft.com/office/word/2010/wordprocessingInk" xmlns:wne="http://schemas.microsoft.com/office/word/2006/wordml" xmlns:wps="http://schemas.microsoft.com/office/word/2010/wordprocessingShape" mc:Ignorable="w14 w15 w16se wp14">
-  <w:comment w:id="1" w:author="Alessandra Bateman" w:date="2024-04-10T09:43:00Z" w:initials="AB">
+  <w:comment w:id="0" w:author="Alessandra Bateman" w:date="2024-04-10T09:43:00Z" w:initials="AB">
     <w:p>
       <w:pPr>
         <w:pStyle w:val="Textocomentario"/>

</xml_diff>

<commit_message>
I solved the time periods in hoppers and jackou
</commit_message>
<xml_diff>
--- a/Trans_anal/summary results.docx
+++ b/Trans_anal/summary results.docx
@@ -2522,15 +2522,13 @@
       </w:pPr>
       <w:r>
         <w:lastRenderedPageBreak/>
-        <w:t xml:space="preserve">When categorizing the eggs between first and last, best models do not consider laying date to explain change in weight or volume, but still significant decrease in weight </w:t>
-      </w:r>
-      <w:proofErr w:type="spellStart"/>
-      <w:r>
-        <w:t>bewtween</w:t>
-      </w:r>
-      <w:proofErr w:type="spellEnd"/>
-      <w:r>
-        <w:t xml:space="preserve"> first and last egg.</w:t>
+        <w:t>When categorizing the eggs between first and last, best models do not consider laying date to explain change in weight or volume, but still si</w:t>
+      </w:r>
+      <w:r>
+        <w:t>gnificant decrease in weight be</w:t>
+      </w:r>
+      <w:r>
+        <w:t>tween first and last egg.</w:t>
       </w:r>
     </w:p>
     <w:p>
@@ -2851,6 +2849,156 @@
     </w:p>
     <w:p>
       <w:pPr>
+        <w:pStyle w:val="Prrafodelista"/>
+        <w:numPr>
+          <w:ilvl w:val="0"/>
+          <w:numId w:val="4"/>
+        </w:numPr>
+        <w:rPr>
+          <w:lang w:val="en-US"/>
+        </w:rPr>
+      </w:pPr>
+      <w:r>
+        <w:rPr>
+          <w:lang w:val="en-US"/>
+        </w:rPr>
+        <w:t xml:space="preserve">High female quality in general? </w:t>
+      </w:r>
+      <w:r>
+        <w:rPr>
+          <w:rFonts w:ascii="Helvetica" w:hAnsi="Helvetica" w:cs="Helvetica"/>
+          <w:color w:val="364B44"/>
+          <w:shd w:val="clear" w:color="auto" w:fill="FFFFFF"/>
+        </w:rPr>
+        <w:t xml:space="preserve"> in tree swallows</w:t>
+      </w:r>
+      <w:r>
+        <w:rPr>
+          <w:lang w:val="en-US"/>
+        </w:rPr>
+        <w:t xml:space="preserve"> </w:t>
+      </w:r>
+      <w:r>
+        <w:rPr>
+          <w:lang w:val="en-US"/>
+        </w:rPr>
+        <w:t>“</w:t>
+      </w:r>
+      <w:r>
+        <w:rPr>
+          <w:rFonts w:ascii="Helvetica" w:hAnsi="Helvetica" w:cs="Helvetica"/>
+          <w:color w:val="364B44"/>
+          <w:shd w:val="clear" w:color="auto" w:fill="FFFFFF"/>
+        </w:rPr>
+        <w:t>Female mass</w:t>
+      </w:r>
+      <w:r>
+        <w:rPr>
+          <w:rFonts w:ascii="Helvetica" w:hAnsi="Helvetica" w:cs="Helvetica"/>
+          <w:color w:val="364B44"/>
+          <w:shd w:val="clear" w:color="auto" w:fill="FFFFFF"/>
+        </w:rPr>
+        <w:t>,</w:t>
+      </w:r>
+      <w:r>
+        <w:rPr>
+          <w:rFonts w:ascii="Helvetica" w:hAnsi="Helvetica" w:cs="Helvetica"/>
+          <w:color w:val="364B44"/>
+          <w:shd w:val="clear" w:color="auto" w:fill="FFFFFF"/>
+        </w:rPr>
+        <w:t xml:space="preserve"> on the other hand, modulated the trade-off between clutch size and egg mass. For heavier females, both traits increased jointly, without evidence of a trade-off. However, for lighter females, there was a clear negative relationship between clutch size and egg mass.</w:t>
+      </w:r>
+      <w:r>
+        <w:rPr>
+          <w:rFonts w:ascii="Helvetica" w:hAnsi="Helvetica" w:cs="Helvetica"/>
+          <w:color w:val="364B44"/>
+          <w:shd w:val="clear" w:color="auto" w:fill="FFFFFF"/>
+        </w:rPr>
+        <w:t>” (</w:t>
+      </w:r>
+      <w:proofErr w:type="spellStart"/>
+      <w:r>
+        <w:rPr>
+          <w:rFonts w:ascii="Helvetica" w:hAnsi="Helvetica" w:cs="Helvetica"/>
+          <w:color w:val="364B44"/>
+          <w:shd w:val="clear" w:color="auto" w:fill="FFFFFF"/>
+        </w:rPr>
+        <w:t>Pellerin</w:t>
+      </w:r>
+      <w:proofErr w:type="spellEnd"/>
+      <w:r>
+        <w:rPr>
+          <w:rFonts w:ascii="Helvetica" w:hAnsi="Helvetica" w:cs="Helvetica"/>
+          <w:color w:val="364B44"/>
+          <w:shd w:val="clear" w:color="auto" w:fill="FFFFFF"/>
+        </w:rPr>
+        <w:t xml:space="preserve"> et al., 2016)</w:t>
+      </w:r>
+      <w:r>
+        <w:rPr>
+          <w:rFonts w:ascii="Helvetica" w:hAnsi="Helvetica" w:cs="Helvetica"/>
+          <w:color w:val="364B44"/>
+          <w:shd w:val="clear" w:color="auto" w:fill="FFFFFF"/>
+        </w:rPr>
+        <w:t xml:space="preserve">. Other species like arctic </w:t>
+      </w:r>
+      <w:proofErr w:type="spellStart"/>
+      <w:r>
+        <w:rPr>
+          <w:rFonts w:ascii="Helvetica" w:hAnsi="Helvetica" w:cs="Helvetica"/>
+          <w:color w:val="364B44"/>
+          <w:shd w:val="clear" w:color="auto" w:fill="FFFFFF"/>
+        </w:rPr>
+        <w:t>charr</w:t>
+      </w:r>
+      <w:proofErr w:type="spellEnd"/>
+      <w:r>
+        <w:rPr>
+          <w:rFonts w:ascii="Helvetica" w:hAnsi="Helvetica" w:cs="Helvetica"/>
+          <w:color w:val="364B44"/>
+          <w:shd w:val="clear" w:color="auto" w:fill="FFFFFF"/>
+        </w:rPr>
+        <w:t>, are more dependent on age (</w:t>
+      </w:r>
+      <w:proofErr w:type="spellStart"/>
+      <w:r>
+        <w:rPr>
+          <w:rFonts w:ascii="Helvetica" w:hAnsi="Helvetica" w:cs="Helvetica"/>
+          <w:color w:val="364B44"/>
+          <w:shd w:val="clear" w:color="auto" w:fill="FFFFFF"/>
+        </w:rPr>
+        <w:t>Lasne</w:t>
+      </w:r>
+      <w:proofErr w:type="spellEnd"/>
+      <w:r>
+        <w:rPr>
+          <w:rFonts w:ascii="Helvetica" w:hAnsi="Helvetica" w:cs="Helvetica"/>
+          <w:color w:val="364B44"/>
+          <w:shd w:val="clear" w:color="auto" w:fill="FFFFFF"/>
+        </w:rPr>
+        <w:t xml:space="preserve"> et al., 2018), but I understand fish tend to become larger with age, so it is tightly related to mass.</w:t>
+      </w:r>
+    </w:p>
+    <w:p>
+      <w:pPr>
+        <w:pStyle w:val="Prrafodelista"/>
+        <w:numPr>
+          <w:ilvl w:val="0"/>
+          <w:numId w:val="4"/>
+        </w:numPr>
+        <w:rPr>
+          <w:lang w:val="en-US"/>
+        </w:rPr>
+      </w:pPr>
+      <w:r>
+        <w:rPr>
+          <w:lang w:val="en-US"/>
+        </w:rPr>
+        <w:t>Theory predicts there is going to be a tradeoff between egg size and egg number in a clutch (Williams, 2001)</w:t>
+      </w:r>
+    </w:p>
+    <w:p>
+      <w:pPr>
         <w:rPr>
           <w:lang w:val="en-US"/>
         </w:rPr>
@@ -3012,7 +3160,6 @@
           <w:highlight w:val="yellow"/>
           <w:lang w:val="en-US"/>
         </w:rPr>
-        <w:lastRenderedPageBreak/>
         <w:t xml:space="preserve">## does this depend on the </w:t>
       </w:r>
       <w:proofErr w:type="spellStart"/>
@@ -3924,7 +4071,186 @@
       </w:r>
     </w:p>
     <w:p/>
-    <w:p/>
+    <w:p>
+      <w:r>
+        <w:t>SOME REFS</w:t>
+      </w:r>
+    </w:p>
+    <w:p>
+      <w:proofErr w:type="spellStart"/>
+      <w:r>
+        <w:t>Lasne</w:t>
+      </w:r>
+      <w:proofErr w:type="spellEnd"/>
+      <w:r>
+        <w:t xml:space="preserve">, E., Leblanc, C.AL. &amp; Gillet, C. Egg Size </w:t>
+      </w:r>
+      <w:proofErr w:type="gramStart"/>
+      <w:r>
+        <w:t>Versus</w:t>
+      </w:r>
+      <w:proofErr w:type="gramEnd"/>
+      <w:r>
+        <w:t xml:space="preserve"> Number of Offspring Trade-Off: Female Age Rather Than Size Matters in a Domesticated Arctic </w:t>
+      </w:r>
+      <w:proofErr w:type="spellStart"/>
+      <w:r>
+        <w:t>Charr</w:t>
+      </w:r>
+      <w:proofErr w:type="spellEnd"/>
+      <w:r>
+        <w:t xml:space="preserve"> Population. </w:t>
+      </w:r>
+      <w:proofErr w:type="spellStart"/>
+      <w:r>
+        <w:rPr>
+          <w:i/>
+          <w:iCs/>
+        </w:rPr>
+        <w:t>Evol</w:t>
+      </w:r>
+      <w:proofErr w:type="spellEnd"/>
+      <w:r>
+        <w:rPr>
+          <w:i/>
+          <w:iCs/>
+        </w:rPr>
+        <w:t xml:space="preserve"> </w:t>
+      </w:r>
+      <w:proofErr w:type="spellStart"/>
+      <w:r>
+        <w:rPr>
+          <w:i/>
+          <w:iCs/>
+        </w:rPr>
+        <w:t>Biol</w:t>
+      </w:r>
+      <w:proofErr w:type="spellEnd"/>
+      <w:r>
+        <w:t> </w:t>
+      </w:r>
+      <w:r>
+        <w:rPr>
+          <w:b/>
+          <w:bCs/>
+        </w:rPr>
+        <w:t>45</w:t>
+      </w:r>
+      <w:r>
+        <w:t>, 105–112 (2018). https://doi.org/10.1007/s11692-017-9433-8</w:t>
+      </w:r>
+    </w:p>
+    <w:p>
+      <w:proofErr w:type="spellStart"/>
+      <w:r>
+        <w:t>Pellerin</w:t>
+      </w:r>
+      <w:proofErr w:type="spellEnd"/>
+      <w:r>
+        <w:t xml:space="preserve">, S., Paquette, S., Pelletier, F., </w:t>
+      </w:r>
+      <w:proofErr w:type="spellStart"/>
+      <w:r>
+        <w:t>Garant</w:t>
+      </w:r>
+      <w:proofErr w:type="spellEnd"/>
+      <w:r>
+        <w:t xml:space="preserve">, D., &amp; </w:t>
+      </w:r>
+      <w:proofErr w:type="spellStart"/>
+      <w:r>
+        <w:t>Bélisle</w:t>
+      </w:r>
+      <w:proofErr w:type="spellEnd"/>
+      <w:r>
+        <w:t xml:space="preserve">, M. (2016). </w:t>
+      </w:r>
+      <w:proofErr w:type="gramStart"/>
+      <w:r>
+        <w:t xml:space="preserve">The trade-off between clutch size and egg mass in tree swallows </w:t>
+      </w:r>
+      <w:proofErr w:type="spellStart"/>
+      <w:r>
+        <w:t>Tachycineta</w:t>
+      </w:r>
+      <w:proofErr w:type="spellEnd"/>
+      <w:r>
+        <w:t xml:space="preserve"> </w:t>
+      </w:r>
+      <w:proofErr w:type="spellStart"/>
+      <w:r>
+        <w:t>bicolor</w:t>
+      </w:r>
+      <w:proofErr w:type="spellEnd"/>
+      <w:r>
+        <w:t xml:space="preserve"> is modulated by female body mass</w:t>
+      </w:r>
+      <w:proofErr w:type="gramEnd"/>
+      <w:r>
+        <w:t>. </w:t>
+      </w:r>
+      <w:r>
+        <w:rPr>
+          <w:i/>
+          <w:iCs/>
+        </w:rPr>
+        <w:t>Journal of Avian Biology</w:t>
+      </w:r>
+      <w:r>
+        <w:t>, 47, 500-507. </w:t>
+      </w:r>
+      <w:hyperlink r:id="rId37" w:tgtFrame="_blank" w:history="1">
+        <w:r>
+          <w:rPr>
+            <w:rStyle w:val="Hipervnculo"/>
+          </w:rPr>
+          <w:t>https://doi.org/10.1111/JAV.00725</w:t>
+        </w:r>
+      </w:hyperlink>
+      <w:r>
+        <w:t>.</w:t>
+      </w:r>
+    </w:p>
+    <w:p>
+      <w:pPr>
+        <w:tabs>
+          <w:tab w:val="left" w:pos="991"/>
+        </w:tabs>
+      </w:pPr>
+      <w:r>
+        <w:lastRenderedPageBreak/>
+        <w:t xml:space="preserve">Williams, T. (2001). Experimental manipulation of female reproduction reveals an intraspecific </w:t>
+      </w:r>
+      <w:proofErr w:type="gramStart"/>
+      <w:r>
+        <w:t>egg size clutch size trade-off</w:t>
+      </w:r>
+      <w:proofErr w:type="gramEnd"/>
+      <w:r>
+        <w:t>. </w:t>
+      </w:r>
+      <w:r>
+        <w:rPr>
+          <w:i/>
+          <w:iCs/>
+        </w:rPr>
+        <w:t>Proceedings of the Royal Society of London. Series B: Biological Sciences</w:t>
+      </w:r>
+      <w:r>
+        <w:t>, 268, 423 - 428. </w:t>
+      </w:r>
+      <w:hyperlink r:id="rId38" w:tgtFrame="_blank" w:history="1">
+        <w:r>
+          <w:rPr>
+            <w:rStyle w:val="Hipervnculo"/>
+          </w:rPr>
+          <w:t>https://doi.org/10.1098/rspb.2000.1374</w:t>
+        </w:r>
+      </w:hyperlink>
+      <w:r>
+        <w:t>.</w:t>
+      </w:r>
+    </w:p>
     <w:p/>
     <w:sectPr>
       <w:pgSz w:w="11906" w:h="16838"/>
@@ -3971,6 +4297,118 @@
 <file path=word/numbering.xml><?xml version="1.0" encoding="utf-8"?>
 <w:numbering xmlns:wpc="http://schemas.microsoft.com/office/word/2010/wordprocessingCanvas" xmlns:cx="http://schemas.microsoft.com/office/drawing/2014/chartex" xmlns:cx1="http://schemas.microsoft.com/office/drawing/2015/9/8/chartex" xmlns:mc="http://schemas.openxmlformats.org/markup-compatibility/2006" xmlns:o="urn:schemas-microsoft-com:office:office" xmlns:r="http://schemas.openxmlformats.org/officeDocument/2006/relationships" xmlns:m="http://schemas.openxmlformats.org/officeDocument/2006/math" xmlns:v="urn:schemas-microsoft-com:vml" xmlns:wp14="http://schemas.microsoft.com/office/word/2010/wordprocessingDrawing" xmlns:wp="http://schemas.openxmlformats.org/drawingml/2006/wordprocessingDrawing" xmlns:w10="urn:schemas-microsoft-com:office:word" xmlns:w="http://schemas.openxmlformats.org/wordprocessingml/2006/main" xmlns:w14="http://schemas.microsoft.com/office/word/2010/wordml" xmlns:w15="http://schemas.microsoft.com/office/word/2012/wordml" xmlns:w16se="http://schemas.microsoft.com/office/word/2015/wordml/symex" xmlns:wpg="http://schemas.microsoft.com/office/word/2010/wordprocessingGroup" xmlns:wpi="http://schemas.microsoft.com/office/word/2010/wordprocessingInk" xmlns:wne="http://schemas.microsoft.com/office/word/2006/wordml" xmlns:wps="http://schemas.microsoft.com/office/word/2010/wordprocessingShape" mc:Ignorable="w14 w15 w16se wp14">
   <w:abstractNum w:abstractNumId="0" w15:restartNumberingAfterBreak="0">
+    <w:nsid w:val="06E53A1B"/>
+    <w:multiLevelType w:val="hybridMultilevel"/>
+    <w:tmpl w:val="C2E6A802"/>
+    <w:lvl w:ilvl="0" w:tplc="764CDCA8">
+      <w:numFmt w:val="bullet"/>
+      <w:lvlText w:val=""/>
+      <w:lvlJc w:val="left"/>
+      <w:pPr>
+        <w:ind w:left="720" w:hanging="360"/>
+      </w:pPr>
+      <w:rPr>
+        <w:rFonts w:ascii="Wingdings" w:eastAsiaTheme="minorHAnsi" w:hAnsi="Wingdings" w:cstheme="minorBidi" w:hint="default"/>
+      </w:rPr>
+    </w:lvl>
+    <w:lvl w:ilvl="1" w:tplc="0C0A0003" w:tentative="1">
+      <w:start w:val="1"/>
+      <w:numFmt w:val="bullet"/>
+      <w:lvlText w:val="o"/>
+      <w:lvlJc w:val="left"/>
+      <w:pPr>
+        <w:ind w:left="1440" w:hanging="360"/>
+      </w:pPr>
+      <w:rPr>
+        <w:rFonts w:ascii="Courier New" w:hAnsi="Courier New" w:cs="Courier New" w:hint="default"/>
+      </w:rPr>
+    </w:lvl>
+    <w:lvl w:ilvl="2" w:tplc="0C0A0005" w:tentative="1">
+      <w:start w:val="1"/>
+      <w:numFmt w:val="bullet"/>
+      <w:lvlText w:val=""/>
+      <w:lvlJc w:val="left"/>
+      <w:pPr>
+        <w:ind w:left="2160" w:hanging="360"/>
+      </w:pPr>
+      <w:rPr>
+        <w:rFonts w:ascii="Wingdings" w:hAnsi="Wingdings" w:hint="default"/>
+      </w:rPr>
+    </w:lvl>
+    <w:lvl w:ilvl="3" w:tplc="0C0A0001" w:tentative="1">
+      <w:start w:val="1"/>
+      <w:numFmt w:val="bullet"/>
+      <w:lvlText w:val=""/>
+      <w:lvlJc w:val="left"/>
+      <w:pPr>
+        <w:ind w:left="2880" w:hanging="360"/>
+      </w:pPr>
+      <w:rPr>
+        <w:rFonts w:ascii="Symbol" w:hAnsi="Symbol" w:hint="default"/>
+      </w:rPr>
+    </w:lvl>
+    <w:lvl w:ilvl="4" w:tplc="0C0A0003" w:tentative="1">
+      <w:start w:val="1"/>
+      <w:numFmt w:val="bullet"/>
+      <w:lvlText w:val="o"/>
+      <w:lvlJc w:val="left"/>
+      <w:pPr>
+        <w:ind w:left="3600" w:hanging="360"/>
+      </w:pPr>
+      <w:rPr>
+        <w:rFonts w:ascii="Courier New" w:hAnsi="Courier New" w:cs="Courier New" w:hint="default"/>
+      </w:rPr>
+    </w:lvl>
+    <w:lvl w:ilvl="5" w:tplc="0C0A0005" w:tentative="1">
+      <w:start w:val="1"/>
+      <w:numFmt w:val="bullet"/>
+      <w:lvlText w:val=""/>
+      <w:lvlJc w:val="left"/>
+      <w:pPr>
+        <w:ind w:left="4320" w:hanging="360"/>
+      </w:pPr>
+      <w:rPr>
+        <w:rFonts w:ascii="Wingdings" w:hAnsi="Wingdings" w:hint="default"/>
+      </w:rPr>
+    </w:lvl>
+    <w:lvl w:ilvl="6" w:tplc="0C0A0001" w:tentative="1">
+      <w:start w:val="1"/>
+      <w:numFmt w:val="bullet"/>
+      <w:lvlText w:val=""/>
+      <w:lvlJc w:val="left"/>
+      <w:pPr>
+        <w:ind w:left="5040" w:hanging="360"/>
+      </w:pPr>
+      <w:rPr>
+        <w:rFonts w:ascii="Symbol" w:hAnsi="Symbol" w:hint="default"/>
+      </w:rPr>
+    </w:lvl>
+    <w:lvl w:ilvl="7" w:tplc="0C0A0003" w:tentative="1">
+      <w:start w:val="1"/>
+      <w:numFmt w:val="bullet"/>
+      <w:lvlText w:val="o"/>
+      <w:lvlJc w:val="left"/>
+      <w:pPr>
+        <w:ind w:left="5760" w:hanging="360"/>
+      </w:pPr>
+      <w:rPr>
+        <w:rFonts w:ascii="Courier New" w:hAnsi="Courier New" w:cs="Courier New" w:hint="default"/>
+      </w:rPr>
+    </w:lvl>
+    <w:lvl w:ilvl="8" w:tplc="0C0A0005" w:tentative="1">
+      <w:start w:val="1"/>
+      <w:numFmt w:val="bullet"/>
+      <w:lvlText w:val=""/>
+      <w:lvlJc w:val="left"/>
+      <w:pPr>
+        <w:ind w:left="6480" w:hanging="360"/>
+      </w:pPr>
+      <w:rPr>
+        <w:rFonts w:ascii="Wingdings" w:hAnsi="Wingdings" w:hint="default"/>
+      </w:rPr>
+    </w:lvl>
+  </w:abstractNum>
+  <w:abstractNum w:abstractNumId="1" w15:restartNumberingAfterBreak="0">
     <w:nsid w:val="3DA22698"/>
     <w:multiLevelType w:val="hybridMultilevel"/>
     <w:tmpl w:val="C75CB6E8"/>
@@ -4082,7 +4520,7 @@
       </w:rPr>
     </w:lvl>
   </w:abstractNum>
-  <w:abstractNum w:abstractNumId="1" w15:restartNumberingAfterBreak="0">
+  <w:abstractNum w:abstractNumId="2" w15:restartNumberingAfterBreak="0">
     <w:nsid w:val="785D6764"/>
     <w:multiLevelType w:val="hybridMultilevel"/>
     <w:tmpl w:val="8FE4BEFC"/>
@@ -4194,7 +4632,7 @@
       </w:rPr>
     </w:lvl>
   </w:abstractNum>
-  <w:abstractNum w:abstractNumId="2" w15:restartNumberingAfterBreak="0">
+  <w:abstractNum w:abstractNumId="3" w15:restartNumberingAfterBreak="0">
     <w:nsid w:val="7BA96830"/>
     <w:multiLevelType w:val="hybridMultilevel"/>
     <w:tmpl w:val="8C24D864"/>
@@ -4307,12 +4745,15 @@
     </w:lvl>
   </w:abstractNum>
   <w:num w:numId="1">
+    <w:abstractNumId w:val="3"/>
+  </w:num>
+  <w:num w:numId="2">
     <w:abstractNumId w:val="2"/>
   </w:num>
-  <w:num w:numId="2">
+  <w:num w:numId="3">
     <w:abstractNumId w:val="1"/>
   </w:num>
-  <w:num w:numId="3">
+  <w:num w:numId="4">
     <w:abstractNumId w:val="0"/>
   </w:num>
 </w:numbering>
@@ -4726,7 +5167,6 @@
   <w:style w:type="character" w:default="1" w:styleId="Fuentedeprrafopredeter">
     <w:name w:val="Default Paragraph Font"/>
     <w:uiPriority w:val="1"/>
-    <w:semiHidden/>
     <w:unhideWhenUsed/>
   </w:style>
   <w:style w:type="table" w:default="1" w:styleId="Tablanormal">

</xml_diff>